<commit_message>
all task are done
</commit_message>
<xml_diff>
--- a/out/production/MyJavaLabs/stepanyan/konstantin/lab_6_13/Отчёт.docx
+++ b/out/production/MyJavaLabs/stepanyan/konstantin/lab_6_13/Отчёт.docx
@@ -631,8 +631,8 @@
           <w:noProof/>
         </w:rPr>
         <w:drawing>
-          <wp:inline distT="0" distB="0" distL="0" distR="0" wp14:anchorId="2EAF8989" wp14:editId="573D1A9B">
-            <wp:extent cx="5899868" cy="3781815"/>
+          <wp:inline distT="0" distB="0" distL="0" distR="0" wp14:anchorId="2EAF8989" wp14:editId="48D12529">
+            <wp:extent cx="6515100" cy="3781425"/>
             <wp:effectExtent l="0" t="0" r="0" b="9525"/>
             <wp:docPr id="1800816247" name="Рисунок 1"/>
             <wp:cNvGraphicFramePr>
@@ -663,7 +663,7 @@
                   <pic:spPr bwMode="auto">
                     <a:xfrm>
                       <a:off x="0" y="0"/>
-                      <a:ext cx="5960281" cy="3820540"/>
+                      <a:ext cx="6582496" cy="3820542"/>
                     </a:xfrm>
                     <a:prstGeom prst="rect">
                       <a:avLst/>

</xml_diff>